<commit_message>
Modificado Grafico de datos del informe
</commit_message>
<xml_diff>
--- a/Informe del Trabajo Practico Especial de Programación 3.docx
+++ b/Informe del Trabajo Practico Especial de Programación 3.docx
@@ -125,10 +125,7 @@
         </w:numPr>
       </w:pPr>
       <w:r>
-        <w:t>Leandro Ovejero</w:t>
-      </w:r>
-      <w:r>
-        <w:t xml:space="preserve"> (</w:t>
+        <w:t>Leandro Ovejero (</w:t>
       </w:r>
       <w:r>
         <w:rPr>
@@ -157,23 +154,13 @@
           <w:numId w:val="1"/>
         </w:numPr>
       </w:pPr>
-      <w:proofErr w:type="spellStart"/>
       <w:r>
         <w:rPr>
           <w:rFonts w:ascii="Arial" w:hAnsi="Arial" w:cs="Arial"/>
           <w:sz w:val="20"/>
           <w:szCs w:val="20"/>
         </w:rPr>
-        <w:t>Caroseli</w:t>
-      </w:r>
-      <w:proofErr w:type="spellEnd"/>
-      <w:r>
-        <w:rPr>
-          <w:rFonts w:ascii="Arial" w:hAnsi="Arial" w:cs="Arial"/>
-          <w:sz w:val="20"/>
-          <w:szCs w:val="20"/>
-        </w:rPr>
-        <w:t xml:space="preserve"> Nahuel (</w:t>
+        <w:t>Caroseli Nahuel (</w:t>
       </w:r>
       <w:hyperlink r:id="rId6" w:history="1">
         <w:r>
@@ -208,23 +195,13 @@
           <w:szCs w:val="42"/>
         </w:rPr>
       </w:pPr>
-      <w:proofErr w:type="spellStart"/>
-      <w:r>
-        <w:rPr>
-          <w:rFonts w:ascii="TrebuchetMS" w:hAnsi="TrebuchetMS" w:cs="TrebuchetMS"/>
-          <w:sz w:val="42"/>
-          <w:szCs w:val="42"/>
-        </w:rPr>
-        <w:t>Nro</w:t>
-      </w:r>
-      <w:proofErr w:type="spellEnd"/>
-      <w:r>
-        <w:rPr>
-          <w:rFonts w:ascii="TrebuchetMS" w:hAnsi="TrebuchetMS" w:cs="TrebuchetMS"/>
-          <w:sz w:val="42"/>
-          <w:szCs w:val="42"/>
-        </w:rPr>
-        <w:t xml:space="preserve"> de Entrega</w:t>
+      <w:r>
+        <w:rPr>
+          <w:rFonts w:ascii="TrebuchetMS" w:hAnsi="TrebuchetMS" w:cs="TrebuchetMS"/>
+          <w:sz w:val="42"/>
+          <w:szCs w:val="42"/>
+        </w:rPr>
+        <w:t>Nro de Entrega</w:t>
       </w:r>
       <w:r>
         <w:rPr>
@@ -259,6 +236,15 @@
           <w:szCs w:val="42"/>
         </w:rPr>
       </w:pPr>
+    </w:p>
+    <w:p>
+      <w:pPr>
+        <w:rPr>
+          <w:rFonts w:ascii="TrebuchetMS" w:hAnsi="TrebuchetMS" w:cs="TrebuchetMS"/>
+          <w:sz w:val="42"/>
+          <w:szCs w:val="42"/>
+        </w:rPr>
+      </w:pPr>
       <w:r>
         <w:rPr>
           <w:rFonts w:ascii="TrebuchetMS" w:hAnsi="TrebuchetMS" w:cs="TrebuchetMS"/>
@@ -361,15 +347,6 @@
         </w:rPr>
         <w:t>/2022</w:t>
       </w:r>
-    </w:p>
-    <w:p>
-      <w:pPr>
-        <w:rPr>
-          <w:rFonts w:ascii="TrebuchetMS" w:hAnsi="TrebuchetMS" w:cs="TrebuchetMS"/>
-          <w:sz w:val="42"/>
-          <w:szCs w:val="42"/>
-        </w:rPr>
-      </w:pPr>
     </w:p>
     <w:p>
       <w:pPr>
@@ -468,11 +445,9 @@
       <w:r>
         <w:t xml:space="preserve"> en base 2 de </w:t>
       </w:r>
-      <w:proofErr w:type="gramStart"/>
       <w:r>
         <w:t>a(</w:t>
       </w:r>
-      <w:proofErr w:type="gramEnd"/>
       <w:r>
         <w:t xml:space="preserve">altura del </w:t>
       </w:r>
@@ -546,13 +521,13 @@
           <w:noProof/>
         </w:rPr>
         <w:drawing>
-          <wp:inline distT="0" distB="0" distL="0" distR="0" wp14:anchorId="5A09C159" wp14:editId="434B5CAE">
+          <wp:inline distT="0" distB="0" distL="0" distR="0" wp14:anchorId="3746FF5E" wp14:editId="39BF8E0B">
             <wp:extent cx="4572000" cy="2743200"/>
             <wp:effectExtent l="0" t="0" r="0" b="0"/>
-            <wp:docPr id="2" name="Gráfico 2">
+            <wp:docPr id="5" name="Gráfico 5">
               <a:extLst xmlns:a="http://schemas.openxmlformats.org/drawingml/2006/main">
                 <a:ext uri="{FF2B5EF4-FFF2-40B4-BE49-F238E27FC236}">
-                  <a16:creationId xmlns:a16="http://schemas.microsoft.com/office/drawing/2014/main" id="{63D82422-B1FB-4DB1-9F1D-035915B8365C}"/>
+                  <a16:creationId xmlns:a16="http://schemas.microsoft.com/office/drawing/2014/main" id="{EE1A09CB-01DC-42F5-8629-CA7D2C5AF8A5}"/>
                 </a:ext>
               </a:extLst>
             </wp:docPr>
@@ -589,7 +564,6 @@
       <w:r>
         <w:t xml:space="preserve"> </w:t>
       </w:r>
-      <w:proofErr w:type="spellStart"/>
       <w:r>
         <w:rPr>
           <w:rFonts w:ascii="Roboto" w:hAnsi="Roboto"/>
@@ -598,9 +572,8 @@
           <w:szCs w:val="20"/>
           <w:shd w:val="clear" w:color="auto" w:fill="FFFFFF"/>
         </w:rPr>
-        <w:t>System.currentTimeMillis</w:t>
-      </w:r>
-      <w:proofErr w:type="spellEnd"/>
+        <w:t>System.currentTimeMillis() que devuelve el tiempo en milisegundos</w:t>
+      </w:r>
       <w:r>
         <w:rPr>
           <w:rFonts w:ascii="Roboto" w:hAnsi="Roboto"/>
@@ -609,9 +582,12 @@
           <w:szCs w:val="20"/>
           <w:shd w:val="clear" w:color="auto" w:fill="FFFFFF"/>
         </w:rPr>
-        <w:t>()</w:t>
-      </w:r>
-      <w:r>
+        <w:t>.</w:t>
+      </w:r>
+    </w:p>
+    <w:p>
+      <w:pPr>
+        <w:jc w:val="both"/>
         <w:rPr>
           <w:rFonts w:ascii="Roboto" w:hAnsi="Roboto"/>
           <w:color w:val="202124"/>
@@ -619,8 +595,7 @@
           <w:szCs w:val="20"/>
           <w:shd w:val="clear" w:color="auto" w:fill="FFFFFF"/>
         </w:rPr>
-        <w:t xml:space="preserve"> que devuelve el tiempo en milisegundos</w:t>
-      </w:r>
+      </w:pPr>
       <w:r>
         <w:rPr>
           <w:rFonts w:ascii="Roboto" w:hAnsi="Roboto"/>
@@ -629,12 +604,9 @@
           <w:szCs w:val="20"/>
           <w:shd w:val="clear" w:color="auto" w:fill="FFFFFF"/>
         </w:rPr>
-        <w:t>.</w:t>
-      </w:r>
-    </w:p>
-    <w:p>
-      <w:pPr>
-        <w:jc w:val="both"/>
+        <w:t>Con el archivo dataset1 tardo: 1 milisegundo</w:t>
+      </w:r>
+      <w:r>
         <w:rPr>
           <w:rFonts w:ascii="Roboto" w:hAnsi="Roboto"/>
           <w:color w:val="202124"/>
@@ -642,7 +614,8 @@
           <w:szCs w:val="20"/>
           <w:shd w:val="clear" w:color="auto" w:fill="FFFFFF"/>
         </w:rPr>
-      </w:pPr>
+        <w:t xml:space="preserve"> realizando </w:t>
+      </w:r>
       <w:r>
         <w:rPr>
           <w:rFonts w:ascii="Roboto" w:hAnsi="Roboto"/>
@@ -651,7 +624,7 @@
           <w:szCs w:val="20"/>
           <w:shd w:val="clear" w:color="auto" w:fill="FFFFFF"/>
         </w:rPr>
-        <w:t>Con el archivo dataset1 tardo: 1 milisegundo</w:t>
+        <w:t xml:space="preserve">una busqueda en el </w:t>
       </w:r>
       <w:r>
         <w:rPr>
@@ -661,7 +634,7 @@
           <w:szCs w:val="20"/>
           <w:shd w:val="clear" w:color="auto" w:fill="FFFFFF"/>
         </w:rPr>
-        <w:t xml:space="preserve"> realizando </w:t>
+        <w:t>género</w:t>
       </w:r>
       <w:r>
         <w:rPr>
@@ -671,10 +644,12 @@
           <w:szCs w:val="20"/>
           <w:shd w:val="clear" w:color="auto" w:fill="FFFFFF"/>
         </w:rPr>
-        <w:t xml:space="preserve">una </w:t>
-      </w:r>
-      <w:proofErr w:type="spellStart"/>
-      <w:r>
+        <w:t xml:space="preserve"> “drama”</w:t>
+      </w:r>
+    </w:p>
+    <w:p>
+      <w:pPr>
+        <w:jc w:val="both"/>
         <w:rPr>
           <w:rFonts w:ascii="Roboto" w:hAnsi="Roboto"/>
           <w:color w:val="202124"/>
@@ -682,9 +657,7 @@
           <w:szCs w:val="20"/>
           <w:shd w:val="clear" w:color="auto" w:fill="FFFFFF"/>
         </w:rPr>
-        <w:t>busqueda</w:t>
-      </w:r>
-      <w:proofErr w:type="spellEnd"/>
+      </w:pPr>
       <w:r>
         <w:rPr>
           <w:rFonts w:ascii="Roboto" w:hAnsi="Roboto"/>
@@ -693,7 +666,7 @@
           <w:szCs w:val="20"/>
           <w:shd w:val="clear" w:color="auto" w:fill="FFFFFF"/>
         </w:rPr>
-        <w:t xml:space="preserve"> en el </w:t>
+        <w:t>Con el archivo dataset2</w:t>
       </w:r>
       <w:r>
         <w:rPr>
@@ -703,7 +676,7 @@
           <w:szCs w:val="20"/>
           <w:shd w:val="clear" w:color="auto" w:fill="FFFFFF"/>
         </w:rPr>
-        <w:t>género</w:t>
+        <w:t xml:space="preserve"> tardo:</w:t>
       </w:r>
       <w:r>
         <w:rPr>
@@ -713,12 +686,9 @@
           <w:szCs w:val="20"/>
           <w:shd w:val="clear" w:color="auto" w:fill="FFFFFF"/>
         </w:rPr>
-        <w:t xml:space="preserve"> “drama”</w:t>
-      </w:r>
-    </w:p>
-    <w:p>
-      <w:pPr>
-        <w:jc w:val="both"/>
+        <w:t xml:space="preserve"> 1 milisegundo realizando una busqueda por el </w:t>
+      </w:r>
+      <w:r>
         <w:rPr>
           <w:rFonts w:ascii="Roboto" w:hAnsi="Roboto"/>
           <w:color w:val="202124"/>
@@ -726,7 +696,8 @@
           <w:szCs w:val="20"/>
           <w:shd w:val="clear" w:color="auto" w:fill="FFFFFF"/>
         </w:rPr>
-      </w:pPr>
+        <w:t>género</w:t>
+      </w:r>
       <w:r>
         <w:rPr>
           <w:rFonts w:ascii="Roboto" w:hAnsi="Roboto"/>
@@ -735,9 +706,12 @@
           <w:szCs w:val="20"/>
           <w:shd w:val="clear" w:color="auto" w:fill="FFFFFF"/>
         </w:rPr>
-        <w:t>Con el archivo dataset2</w:t>
-      </w:r>
-      <w:r>
+        <w:t xml:space="preserve"> “drama”</w:t>
+      </w:r>
+    </w:p>
+    <w:p>
+      <w:pPr>
+        <w:jc w:val="both"/>
         <w:rPr>
           <w:rFonts w:ascii="Roboto" w:hAnsi="Roboto"/>
           <w:color w:val="202124"/>
@@ -745,8 +719,7 @@
           <w:szCs w:val="20"/>
           <w:shd w:val="clear" w:color="auto" w:fill="FFFFFF"/>
         </w:rPr>
-        <w:t xml:space="preserve"> tardo:</w:t>
-      </w:r>
+      </w:pPr>
       <w:r>
         <w:rPr>
           <w:rFonts w:ascii="Roboto" w:hAnsi="Roboto"/>
@@ -755,10 +728,12 @@
           <w:szCs w:val="20"/>
           <w:shd w:val="clear" w:color="auto" w:fill="FFFFFF"/>
         </w:rPr>
-        <w:t xml:space="preserve"> 1 milisegundo realizando una </w:t>
-      </w:r>
-      <w:proofErr w:type="spellStart"/>
-      <w:r>
+        <w:t>Con el archivo dataset3 tardo: 15 milisegundos realizando una busqueda con el genero “drama“</w:t>
+      </w:r>
+    </w:p>
+    <w:p>
+      <w:pPr>
+        <w:jc w:val="both"/>
         <w:rPr>
           <w:rFonts w:ascii="Roboto" w:hAnsi="Roboto"/>
           <w:color w:val="202124"/>
@@ -766,9 +741,7 @@
           <w:szCs w:val="20"/>
           <w:shd w:val="clear" w:color="auto" w:fill="FFFFFF"/>
         </w:rPr>
-        <w:t>busqueda</w:t>
-      </w:r>
-      <w:proofErr w:type="spellEnd"/>
+      </w:pPr>
       <w:r>
         <w:rPr>
           <w:rFonts w:ascii="Roboto" w:hAnsi="Roboto"/>
@@ -777,7 +750,7 @@
           <w:szCs w:val="20"/>
           <w:shd w:val="clear" w:color="auto" w:fill="FFFFFF"/>
         </w:rPr>
-        <w:t xml:space="preserve"> por el </w:t>
+        <w:t>Con el archivo dataset4 tardo:</w:t>
       </w:r>
       <w:r>
         <w:rPr>
@@ -787,7 +760,7 @@
           <w:szCs w:val="20"/>
           <w:shd w:val="clear" w:color="auto" w:fill="FFFFFF"/>
         </w:rPr>
-        <w:t>género</w:t>
+        <w:t xml:space="preserve"> 58</w:t>
       </w:r>
       <w:r>
         <w:rPr>
@@ -797,12 +770,9 @@
           <w:szCs w:val="20"/>
           <w:shd w:val="clear" w:color="auto" w:fill="FFFFFF"/>
         </w:rPr>
-        <w:t xml:space="preserve"> “drama”</w:t>
-      </w:r>
-    </w:p>
-    <w:p>
-      <w:pPr>
-        <w:jc w:val="both"/>
+        <w:t xml:space="preserve"> milisegundos realizando una busqueda </w:t>
+      </w:r>
+      <w:r>
         <w:rPr>
           <w:rFonts w:ascii="Roboto" w:hAnsi="Roboto"/>
           <w:color w:val="202124"/>
@@ -810,7 +780,8 @@
           <w:szCs w:val="20"/>
           <w:shd w:val="clear" w:color="auto" w:fill="FFFFFF"/>
         </w:rPr>
-      </w:pPr>
+        <w:t xml:space="preserve">con el </w:t>
+      </w:r>
       <w:r>
         <w:rPr>
           <w:rFonts w:ascii="Roboto" w:hAnsi="Roboto"/>
@@ -819,9 +790,8 @@
           <w:szCs w:val="20"/>
           <w:shd w:val="clear" w:color="auto" w:fill="FFFFFF"/>
         </w:rPr>
-        <w:t xml:space="preserve">Con el archivo dataset3 tardo: 15 milisegundos realizando una </w:t>
-      </w:r>
-      <w:proofErr w:type="spellStart"/>
+        <w:t>género</w:t>
+      </w:r>
       <w:r>
         <w:rPr>
           <w:rFonts w:ascii="Roboto" w:hAnsi="Roboto"/>
@@ -830,10 +800,11 @@
           <w:szCs w:val="20"/>
           <w:shd w:val="clear" w:color="auto" w:fill="FFFFFF"/>
         </w:rPr>
-        <w:t>busqueda</w:t>
-      </w:r>
-      <w:proofErr w:type="spellEnd"/>
-      <w:r>
+        <w:t xml:space="preserve"> “drama”</w:t>
+      </w:r>
+    </w:p>
+    <w:p>
+      <w:pPr>
         <w:rPr>
           <w:rFonts w:ascii="Roboto" w:hAnsi="Roboto"/>
           <w:color w:val="202124"/>
@@ -841,304 +812,197 @@
           <w:szCs w:val="20"/>
           <w:shd w:val="clear" w:color="auto" w:fill="FFFFFF"/>
         </w:rPr>
-        <w:t xml:space="preserve"> con el genero “</w:t>
-      </w:r>
-      <w:proofErr w:type="gramStart"/>
-      <w:r>
-        <w:rPr>
-          <w:rFonts w:ascii="Roboto" w:hAnsi="Roboto"/>
-          <w:color w:val="202124"/>
-          <w:sz w:val="20"/>
-          <w:szCs w:val="20"/>
-          <w:shd w:val="clear" w:color="auto" w:fill="FFFFFF"/>
-        </w:rPr>
-        <w:t>drama“</w:t>
-      </w:r>
-      <w:proofErr w:type="gramEnd"/>
+      </w:pPr>
+    </w:p>
+    <w:p>
+      <w:r>
+        <w:t xml:space="preserve">Se puede visualizar que el tiempo de ejecución y lectura de los archivos va aumentando </w:t>
+      </w:r>
+      <w:r>
+        <w:t xml:space="preserve">de acuerdo a la cantidad de líneas </w:t>
+      </w:r>
+      <w:r>
+        <w:t>que tiene el dataset</w:t>
+      </w:r>
+      <w:r>
+        <w:t>.</w:t>
+      </w:r>
+    </w:p>
+    <w:p>
+      <w:pPr>
+        <w:rPr>
+          <w:rFonts w:ascii="TrebuchetMS" w:hAnsi="TrebuchetMS" w:cs="TrebuchetMS"/>
+          <w:sz w:val="42"/>
+          <w:szCs w:val="42"/>
+        </w:rPr>
+      </w:pPr>
+    </w:p>
+    <w:p>
+      <w:pPr>
+        <w:rPr>
+          <w:rFonts w:ascii="TrebuchetMS" w:hAnsi="TrebuchetMS" w:cs="TrebuchetMS"/>
+          <w:sz w:val="42"/>
+          <w:szCs w:val="42"/>
+        </w:rPr>
+      </w:pPr>
+      <w:r>
+        <w:rPr>
+          <w:rFonts w:ascii="TrebuchetMS" w:hAnsi="TrebuchetMS" w:cs="TrebuchetMS"/>
+          <w:sz w:val="42"/>
+          <w:szCs w:val="42"/>
+        </w:rPr>
+        <w:lastRenderedPageBreak/>
+        <w:t>Conclusión</w:t>
+      </w:r>
     </w:p>
     <w:p>
       <w:pPr>
         <w:jc w:val="both"/>
         <w:rPr>
-          <w:rFonts w:ascii="Roboto" w:hAnsi="Roboto"/>
-          <w:color w:val="202124"/>
-          <w:sz w:val="20"/>
-          <w:szCs w:val="20"/>
-          <w:shd w:val="clear" w:color="auto" w:fill="FFFFFF"/>
-        </w:rPr>
-      </w:pPr>
-      <w:r>
-        <w:rPr>
-          <w:rFonts w:ascii="Roboto" w:hAnsi="Roboto"/>
-          <w:color w:val="202124"/>
-          <w:sz w:val="20"/>
-          <w:szCs w:val="20"/>
-          <w:shd w:val="clear" w:color="auto" w:fill="FFFFFF"/>
-        </w:rPr>
-        <w:t>Con el archivo dataset</w:t>
-      </w:r>
-      <w:r>
-        <w:rPr>
-          <w:rFonts w:ascii="Roboto" w:hAnsi="Roboto"/>
-          <w:color w:val="202124"/>
-          <w:sz w:val="20"/>
-          <w:szCs w:val="20"/>
-          <w:shd w:val="clear" w:color="auto" w:fill="FFFFFF"/>
-        </w:rPr>
-        <w:t>4</w:t>
-      </w:r>
-      <w:r>
-        <w:rPr>
-          <w:rFonts w:ascii="Roboto" w:hAnsi="Roboto"/>
-          <w:color w:val="202124"/>
-          <w:sz w:val="20"/>
-          <w:szCs w:val="20"/>
-          <w:shd w:val="clear" w:color="auto" w:fill="FFFFFF"/>
-        </w:rPr>
-        <w:t xml:space="preserve"> tardo</w:t>
-      </w:r>
-      <w:r>
-        <w:rPr>
-          <w:rFonts w:ascii="Roboto" w:hAnsi="Roboto"/>
-          <w:color w:val="202124"/>
-          <w:sz w:val="20"/>
-          <w:szCs w:val="20"/>
-          <w:shd w:val="clear" w:color="auto" w:fill="FFFFFF"/>
-        </w:rPr>
-        <w:t>:</w:t>
-      </w:r>
-      <w:r>
-        <w:rPr>
-          <w:rFonts w:ascii="Roboto" w:hAnsi="Roboto"/>
-          <w:color w:val="202124"/>
-          <w:sz w:val="20"/>
-          <w:szCs w:val="20"/>
-          <w:shd w:val="clear" w:color="auto" w:fill="FFFFFF"/>
-        </w:rPr>
-        <w:t xml:space="preserve"> 58</w:t>
-      </w:r>
-      <w:r>
-        <w:rPr>
-          <w:rFonts w:ascii="Roboto" w:hAnsi="Roboto"/>
-          <w:color w:val="202124"/>
-          <w:sz w:val="20"/>
-          <w:szCs w:val="20"/>
-          <w:shd w:val="clear" w:color="auto" w:fill="FFFFFF"/>
-        </w:rPr>
-        <w:t xml:space="preserve"> milisegundos realizando una </w:t>
-      </w:r>
-      <w:proofErr w:type="spellStart"/>
-      <w:r>
-        <w:rPr>
-          <w:rFonts w:ascii="Roboto" w:hAnsi="Roboto"/>
-          <w:color w:val="202124"/>
-          <w:sz w:val="20"/>
-          <w:szCs w:val="20"/>
-          <w:shd w:val="clear" w:color="auto" w:fill="FFFFFF"/>
-        </w:rPr>
-        <w:t>busqueda</w:t>
-      </w:r>
-      <w:proofErr w:type="spellEnd"/>
-      <w:r>
-        <w:rPr>
-          <w:rFonts w:ascii="Roboto" w:hAnsi="Roboto"/>
-          <w:color w:val="202124"/>
-          <w:sz w:val="20"/>
-          <w:szCs w:val="20"/>
-          <w:shd w:val="clear" w:color="auto" w:fill="FFFFFF"/>
+          <w:sz w:val="24"/>
+          <w:szCs w:val="24"/>
+        </w:rPr>
+      </w:pPr>
+      <w:r>
+        <w:rPr>
+          <w:sz w:val="24"/>
+          <w:szCs w:val="24"/>
+        </w:rPr>
+        <w:t>Al iniciar con el trabajo nos chocamos con el enunciado y estructuras a utilizar, la cual se nos dificulto bastante la implementación del CSV Reader,</w:t>
+      </w:r>
+      <w:r>
+        <w:rPr>
+          <w:sz w:val="24"/>
+          <w:szCs w:val="24"/>
+        </w:rPr>
+        <w:t xml:space="preserve"> el cual es necesario para levantar los datasets</w:t>
+      </w:r>
+      <w:r>
+        <w:rPr>
+          <w:sz w:val="24"/>
+          <w:szCs w:val="24"/>
+        </w:rPr>
+        <w:t xml:space="preserve"> que contienen los libros</w:t>
+      </w:r>
+      <w:r>
+        <w:rPr>
+          <w:sz w:val="24"/>
+          <w:szCs w:val="24"/>
+        </w:rPr>
+        <w:t xml:space="preserve">. </w:t>
+      </w:r>
+      <w:r>
+        <w:rPr>
+          <w:sz w:val="24"/>
+          <w:szCs w:val="24"/>
+        </w:rPr>
+        <w:t>Nos llevo un tiempo de investigación medianamente largo para implementar dicho código</w:t>
+      </w:r>
+      <w:r>
+        <w:rPr>
+          <w:sz w:val="24"/>
+          <w:szCs w:val="24"/>
+        </w:rPr>
+        <w:t>.</w:t>
+      </w:r>
+      <w:r>
+        <w:rPr>
+          <w:sz w:val="24"/>
+          <w:szCs w:val="24"/>
+        </w:rPr>
+        <w:t xml:space="preserve"> Una vez solucionado eso, empezamos con la implementación de nuestro </w:t>
+      </w:r>
+      <w:r>
+        <w:rPr>
+          <w:sz w:val="24"/>
+          <w:szCs w:val="24"/>
+        </w:rPr>
+        <w:t>árbol</w:t>
+      </w:r>
+      <w:r>
+        <w:rPr>
+          <w:sz w:val="24"/>
+          <w:szCs w:val="24"/>
+        </w:rPr>
+        <w:t xml:space="preserve"> binario de </w:t>
+      </w:r>
+      <w:r>
+        <w:rPr>
+          <w:sz w:val="24"/>
+          <w:szCs w:val="24"/>
+        </w:rPr>
+        <w:t>búsqueda</w:t>
+      </w:r>
+      <w:r>
+        <w:rPr>
+          <w:sz w:val="24"/>
+          <w:szCs w:val="24"/>
+        </w:rPr>
+        <w:t>,</w:t>
+      </w:r>
+      <w:r>
+        <w:rPr>
+          <w:sz w:val="24"/>
+          <w:szCs w:val="24"/>
+        </w:rPr>
+        <w:t xml:space="preserve"> el cual resulto ser una implementación bastante sencilla </w:t>
+      </w:r>
+      <w:r>
+        <w:rPr>
+          <w:sz w:val="24"/>
+          <w:szCs w:val="24"/>
+        </w:rPr>
+        <w:t>y entretenida</w:t>
+      </w:r>
+      <w:r>
+        <w:rPr>
+          <w:sz w:val="24"/>
+          <w:szCs w:val="24"/>
+        </w:rPr>
+        <w:t>.</w:t>
+      </w:r>
+      <w:r>
+        <w:rPr>
+          <w:sz w:val="24"/>
+          <w:szCs w:val="24"/>
         </w:rPr>
         <w:t xml:space="preserve"> </w:t>
       </w:r>
-      <w:r>
-        <w:rPr>
-          <w:rFonts w:ascii="Roboto" w:hAnsi="Roboto"/>
-          <w:color w:val="202124"/>
-          <w:sz w:val="20"/>
-          <w:szCs w:val="20"/>
-          <w:shd w:val="clear" w:color="auto" w:fill="FFFFFF"/>
-        </w:rPr>
-        <w:t xml:space="preserve">con el </w:t>
-      </w:r>
-      <w:r>
-        <w:rPr>
-          <w:rFonts w:ascii="Roboto" w:hAnsi="Roboto"/>
-          <w:color w:val="202124"/>
-          <w:sz w:val="20"/>
-          <w:szCs w:val="20"/>
-          <w:shd w:val="clear" w:color="auto" w:fill="FFFFFF"/>
-        </w:rPr>
-        <w:t>género</w:t>
-      </w:r>
-      <w:r>
-        <w:rPr>
-          <w:rFonts w:ascii="Roboto" w:hAnsi="Roboto"/>
-          <w:color w:val="202124"/>
-          <w:sz w:val="20"/>
-          <w:szCs w:val="20"/>
-          <w:shd w:val="clear" w:color="auto" w:fill="FFFFFF"/>
-        </w:rPr>
-        <w:t xml:space="preserve"> “drama”</w:t>
-      </w:r>
-    </w:p>
-    <w:p>
-      <w:pPr>
-        <w:rPr>
-          <w:rFonts w:ascii="Roboto" w:hAnsi="Roboto"/>
-          <w:color w:val="202124"/>
-          <w:sz w:val="20"/>
-          <w:szCs w:val="20"/>
-          <w:shd w:val="clear" w:color="auto" w:fill="FFFFFF"/>
-        </w:rPr>
-      </w:pPr>
-      <w:r>
-        <w:rPr>
-          <w:noProof/>
-        </w:rPr>
-        <w:lastRenderedPageBreak/>
-        <w:drawing>
-          <wp:inline distT="0" distB="0" distL="0" distR="0" wp14:anchorId="4AA6CBB7" wp14:editId="7BE206BD">
-            <wp:extent cx="4572000" cy="2743200"/>
-            <wp:effectExtent l="0" t="0" r="0" b="0"/>
-            <wp:docPr id="3" name="Gráfico 3">
-              <a:extLst xmlns:a="http://schemas.openxmlformats.org/drawingml/2006/main">
-                <a:ext uri="{FF2B5EF4-FFF2-40B4-BE49-F238E27FC236}">
-                  <a16:creationId xmlns:a16="http://schemas.microsoft.com/office/drawing/2014/main" id="{CAFEFB54-E3EA-42ED-8E35-2C91271FEA43}"/>
-                </a:ext>
-              </a:extLst>
-            </wp:docPr>
-            <wp:cNvGraphicFramePr/>
-            <a:graphic xmlns:a="http://schemas.openxmlformats.org/drawingml/2006/main">
-              <a:graphicData uri="http://schemas.openxmlformats.org/drawingml/2006/chart">
-                <c:chart xmlns:c="http://schemas.openxmlformats.org/drawingml/2006/chart" xmlns:r="http://schemas.openxmlformats.org/officeDocument/2006/relationships" r:id="rId8"/>
-              </a:graphicData>
-            </a:graphic>
-          </wp:inline>
-        </w:drawing>
-      </w:r>
-    </w:p>
-    <w:p>
-      <w:r>
-        <w:t xml:space="preserve">Se puede visualizar que el tiempo de ejecución y lectura de los archivos va aumentando </w:t>
-      </w:r>
-      <w:r>
-        <w:t xml:space="preserve">de acuerdo a la cantidad de líneas </w:t>
-      </w:r>
-      <w:r>
-        <w:t xml:space="preserve">que tiene el </w:t>
-      </w:r>
-      <w:proofErr w:type="spellStart"/>
-      <w:r>
-        <w:t>dataset</w:t>
-      </w:r>
-      <w:proofErr w:type="spellEnd"/>
-      <w:r>
-        <w:t>.</w:t>
-      </w:r>
-    </w:p>
-    <w:p/>
-    <w:p>
-      <w:pPr>
-        <w:rPr>
-          <w:rFonts w:ascii="TrebuchetMS" w:hAnsi="TrebuchetMS" w:cs="TrebuchetMS"/>
-          <w:sz w:val="42"/>
-          <w:szCs w:val="42"/>
-        </w:rPr>
-      </w:pPr>
-    </w:p>
-    <w:p>
-      <w:pPr>
-        <w:rPr>
-          <w:rFonts w:ascii="TrebuchetMS" w:hAnsi="TrebuchetMS" w:cs="TrebuchetMS"/>
-          <w:sz w:val="42"/>
-          <w:szCs w:val="42"/>
-        </w:rPr>
-      </w:pPr>
-      <w:r>
-        <w:rPr>
-          <w:rFonts w:ascii="TrebuchetMS" w:hAnsi="TrebuchetMS" w:cs="TrebuchetMS"/>
-          <w:sz w:val="42"/>
-          <w:szCs w:val="42"/>
-        </w:rPr>
-        <w:t>Conclusión</w:t>
-      </w:r>
     </w:p>
     <w:p>
       <w:pPr>
         <w:jc w:val="both"/>
-      </w:pPr>
-      <w:r>
-        <w:t>Al iniciar con el trabajo nos chocamos con el enunciado y estructuras a utilizar, la cual se nos dificulto bastante la implementación del CSV Reader,</w:t>
-      </w:r>
-      <w:r>
-        <w:t xml:space="preserve"> el cual es necesario para levantar los </w:t>
-      </w:r>
-      <w:proofErr w:type="spellStart"/>
-      <w:r>
-        <w:t>datasets</w:t>
-      </w:r>
-      <w:proofErr w:type="spellEnd"/>
-      <w:r>
-        <w:t xml:space="preserve"> que contienen los libros</w:t>
-      </w:r>
-      <w:r>
-        <w:t xml:space="preserve">. </w:t>
-      </w:r>
-      <w:r>
-        <w:t>Nos llevo un tiempo de investigación medianamente largo para implementar dicho código</w:t>
-      </w:r>
-      <w:r>
-        <w:t>.</w:t>
-      </w:r>
-      <w:r>
-        <w:t xml:space="preserve"> Una vez solucionado eso, empezamos con la implementación de nuestro </w:t>
-      </w:r>
-      <w:r>
-        <w:t>árbol</w:t>
-      </w:r>
-      <w:r>
-        <w:t xml:space="preserve"> binario de </w:t>
-      </w:r>
-      <w:r>
+        <w:rPr>
+          <w:sz w:val="24"/>
+          <w:szCs w:val="24"/>
+        </w:rPr>
+      </w:pPr>
+      <w:r>
+        <w:rPr>
+          <w:sz w:val="24"/>
+          <w:szCs w:val="24"/>
+        </w:rPr>
+        <w:t>Quedamos sorprendidos con los tiempos de ejecución de cada archivo</w:t>
+      </w:r>
+      <w:r>
+        <w:rPr>
+          <w:sz w:val="24"/>
+          <w:szCs w:val="24"/>
+        </w:rPr>
+        <w:t xml:space="preserve"> dataset al realizar la </w:t>
+      </w:r>
+      <w:r>
+        <w:rPr>
+          <w:sz w:val="24"/>
+          <w:szCs w:val="24"/>
+        </w:rPr>
         <w:t>búsqueda</w:t>
       </w:r>
       <w:r>
-        <w:t>,</w:t>
-      </w:r>
-      <w:r>
-        <w:t xml:space="preserve"> el cual resulto ser una implementación bastante sencilla </w:t>
-      </w:r>
-      <w:r>
-        <w:t>y entretenida</w:t>
-      </w:r>
-      <w:r>
-        <w:t>.</w:t>
-      </w:r>
-      <w:r>
-        <w:t xml:space="preserve"> </w:t>
-      </w:r>
-    </w:p>
-    <w:p>
-      <w:pPr>
-        <w:jc w:val="both"/>
-      </w:pPr>
-      <w:r>
-        <w:t>Quedamos sorprendidos con los tiempos de ejecución de cada archivo</w:t>
-      </w:r>
-      <w:r>
-        <w:t xml:space="preserve"> </w:t>
-      </w:r>
-      <w:proofErr w:type="spellStart"/>
-      <w:r>
-        <w:t>dataset</w:t>
-      </w:r>
-      <w:proofErr w:type="spellEnd"/>
-      <w:r>
-        <w:t xml:space="preserve"> al realizar la </w:t>
-      </w:r>
-      <w:r>
-        <w:t>búsqueda</w:t>
-      </w:r>
-      <w:r>
+        <w:rPr>
+          <w:sz w:val="24"/>
+          <w:szCs w:val="24"/>
+        </w:rPr>
         <w:t>, ya que hicimos diferentes pruebas en distintas computadoras y la diferencia de tiempo en milisegundos fue bastante notoria.</w:t>
       </w:r>
     </w:p>
@@ -1889,16 +1753,19 @@
             </a:pPr>
             <a:r>
               <a:rPr lang="es-AR"/>
-              <a:t>Tiempo</a:t>
+              <a:t>Tiempo de Ejecucion segun Dataset</a:t>
             </a:r>
-            <a:r>
-              <a:rPr lang="es-AR" baseline="0"/>
-              <a:t> de Ejecucion en Milisegundos</a:t>
-            </a:r>
-            <a:endParaRPr lang="es-AR"/>
           </a:p>
         </c:rich>
       </c:tx>
+      <c:layout>
+        <c:manualLayout>
+          <c:xMode val="edge"/>
+          <c:yMode val="edge"/>
+          <c:x val="0.26470122484689412"/>
+          <c:y val="3.2407407407407406E-2"/>
+        </c:manualLayout>
+      </c:layout>
       <c:overlay val="0"/>
       <c:spPr>
         <a:noFill/>
@@ -1930,50 +1797,52 @@
     </c:title>
     <c:autoTitleDeleted val="0"/>
     <c:plotArea>
-      <c:layout/>
-      <c:barChart>
-        <c:barDir val="col"/>
-        <c:grouping val="clustered"/>
+      <c:layout>
+        <c:manualLayout>
+          <c:layoutTarget val="inner"/>
+          <c:xMode val="edge"/>
+          <c:yMode val="edge"/>
+          <c:x val="0.19935870516185475"/>
+          <c:y val="0.15782407407407409"/>
+          <c:w val="0.77008573928258972"/>
+          <c:h val="0.73477653834937295"/>
+        </c:manualLayout>
+      </c:layout>
+      <c:lineChart>
+        <c:grouping val="standard"/>
         <c:varyColors val="0"/>
         <c:ser>
           <c:idx val="0"/>
           <c:order val="0"/>
+          <c:tx>
+            <c:strRef>
+              <c:f>Hoja1!$B$3</c:f>
+              <c:strCache>
+                <c:ptCount val="1"/>
+                <c:pt idx="0">
+                  <c:v>Tiempo de Ejecucion</c:v>
+                </c:pt>
+              </c:strCache>
+            </c:strRef>
+          </c:tx>
           <c:spPr>
-            <a:solidFill>
-              <a:schemeClr val="accent1"/>
-            </a:solidFill>
-            <a:ln>
-              <a:noFill/>
+            <a:ln w="28575" cap="rnd">
+              <a:solidFill>
+                <a:schemeClr val="accent1"/>
+              </a:solidFill>
+              <a:round/>
             </a:ln>
             <a:effectLst/>
           </c:spPr>
-          <c:invertIfNegative val="0"/>
-          <c:cat>
-            <c:strRef>
-              <c:f>Hoja1!$A$4:$A$7</c:f>
-              <c:strCache>
-                <c:ptCount val="4"/>
-                <c:pt idx="0">
-                  <c:v>dataset1</c:v>
-                </c:pt>
-                <c:pt idx="1">
-                  <c:v>dataset2</c:v>
-                </c:pt>
-                <c:pt idx="2">
-                  <c:v>dataset3</c:v>
-                </c:pt>
-                <c:pt idx="3">
-                  <c:v>dataset4</c:v>
-                </c:pt>
-              </c:strCache>
-            </c:strRef>
-          </c:cat>
+          <c:marker>
+            <c:symbol val="none"/>
+          </c:marker>
           <c:val>
             <c:numRef>
-              <c:f>Hoja1!$B$4:$B$7</c:f>
+              <c:f>Hoja1!$B$4:$B$13</c:f>
               <c:numCache>
                 <c:formatCode>General</c:formatCode>
-                <c:ptCount val="4"/>
+                <c:ptCount val="10"/>
                 <c:pt idx="0">
                   <c:v>1</c:v>
                 </c:pt>
@@ -1986,12 +1855,28 @@
                 <c:pt idx="3">
                   <c:v>58</c:v>
                 </c:pt>
+                <c:pt idx="5">
+                  <c:v>0</c:v>
+                </c:pt>
+                <c:pt idx="6">
+                  <c:v>20</c:v>
+                </c:pt>
+                <c:pt idx="7">
+                  <c:v>1000</c:v>
+                </c:pt>
+                <c:pt idx="8">
+                  <c:v>100000</c:v>
+                </c:pt>
+                <c:pt idx="9">
+                  <c:v>1000000</c:v>
+                </c:pt>
               </c:numCache>
             </c:numRef>
           </c:val>
+          <c:smooth val="0"/>
           <c:extLst>
             <c:ext xmlns:c16="http://schemas.microsoft.com/office/drawing/2014/chart" uri="{C3380CC4-5D6E-409C-BE32-E72D297353CC}">
-              <c16:uniqueId val="{00000000-5864-4931-B5EC-EE41CCB3568D}"/>
+              <c16:uniqueId val="{00000000-3BBF-4317-B1F1-4782AC290F13}"/>
             </c:ext>
           </c:extLst>
         </c:ser>
@@ -2003,13 +1888,12 @@
           <c:showPercent val="0"/>
           <c:showBubbleSize val="0"/>
         </c:dLbls>
-        <c:gapWidth val="219"/>
-        <c:overlap val="-27"/>
-        <c:axId val="1876409631"/>
-        <c:axId val="1878533231"/>
-      </c:barChart>
+        <c:smooth val="0"/>
+        <c:axId val="1039344607"/>
+        <c:axId val="1039344191"/>
+      </c:lineChart>
       <c:catAx>
-        <c:axId val="1876409631"/>
+        <c:axId val="1039344607"/>
         <c:scaling>
           <c:orientation val="minMax"/>
         </c:scaling>
@@ -2052,7 +1936,7 @@
             <a:endParaRPr lang="es-AR"/>
           </a:p>
         </c:txPr>
-        <c:crossAx val="1878533231"/>
+        <c:crossAx val="1039344191"/>
         <c:crosses val="autoZero"/>
         <c:auto val="1"/>
         <c:lblAlgn val="ctr"/>
@@ -2060,7 +1944,7 @@
         <c:noMultiLvlLbl val="0"/>
       </c:catAx>
       <c:valAx>
-        <c:axId val="1878533231"/>
+        <c:axId val="1039344191"/>
         <c:scaling>
           <c:orientation val="minMax"/>
         </c:scaling>
@@ -2080,6 +1964,66 @@
             <a:effectLst/>
           </c:spPr>
         </c:majorGridlines>
+        <c:title>
+          <c:tx>
+            <c:rich>
+              <a:bodyPr rot="-5400000" spcFirstLastPara="1" vertOverflow="ellipsis" vert="horz" wrap="square" anchor="ctr" anchorCtr="1"/>
+              <a:lstStyle/>
+              <a:p>
+                <a:pPr>
+                  <a:defRPr sz="1000" b="0" i="0" u="none" strike="noStrike" kern="1200" baseline="0">
+                    <a:solidFill>
+                      <a:schemeClr val="tx1">
+                        <a:lumMod val="65000"/>
+                        <a:lumOff val="35000"/>
+                      </a:schemeClr>
+                    </a:solidFill>
+                    <a:latin typeface="+mn-lt"/>
+                    <a:ea typeface="+mn-ea"/>
+                    <a:cs typeface="+mn-cs"/>
+                  </a:defRPr>
+                </a:pPr>
+                <a:r>
+                  <a:rPr lang="es-AR"/>
+                  <a:t>Volumen</a:t>
+                </a:r>
+                <a:r>
+                  <a:rPr lang="es-AR" baseline="0"/>
+                  <a:t> de Dataset</a:t>
+                </a:r>
+                <a:endParaRPr lang="es-AR"/>
+              </a:p>
+            </c:rich>
+          </c:tx>
+          <c:overlay val="0"/>
+          <c:spPr>
+            <a:noFill/>
+            <a:ln>
+              <a:noFill/>
+            </a:ln>
+            <a:effectLst/>
+          </c:spPr>
+          <c:txPr>
+            <a:bodyPr rot="-5400000" spcFirstLastPara="1" vertOverflow="ellipsis" vert="horz" wrap="square" anchor="ctr" anchorCtr="1"/>
+            <a:lstStyle/>
+            <a:p>
+              <a:pPr>
+                <a:defRPr sz="1000" b="0" i="0" u="none" strike="noStrike" kern="1200" baseline="0">
+                  <a:solidFill>
+                    <a:schemeClr val="tx1">
+                      <a:lumMod val="65000"/>
+                      <a:lumOff val="35000"/>
+                    </a:schemeClr>
+                  </a:solidFill>
+                  <a:latin typeface="+mn-lt"/>
+                  <a:ea typeface="+mn-ea"/>
+                  <a:cs typeface="+mn-cs"/>
+                </a:defRPr>
+              </a:pPr>
+              <a:endParaRPr lang="es-AR"/>
+            </a:p>
+          </c:txPr>
+        </c:title>
         <c:numFmt formatCode="General" sourceLinked="1"/>
         <c:majorTickMark val="none"/>
         <c:minorTickMark val="none"/>
@@ -2111,7 +2055,7 @@
             <a:endParaRPr lang="es-AR"/>
           </a:p>
         </c:txPr>
-        <c:crossAx val="1876409631"/>
+        <c:crossAx val="1039344607"/>
         <c:crosses val="autoZero"/>
         <c:crossBetween val="between"/>
       </c:valAx>
@@ -2125,342 +2069,6 @@
     </c:plotArea>
     <c:plotVisOnly val="1"/>
     <c:dispBlanksAs val="gap"/>
-    <c:extLst>
-      <c:ext xmlns:c16r3="http://schemas.microsoft.com/office/drawing/2017/03/chart" uri="{56B9EC1D-385E-4148-901F-78D8002777C0}">
-        <c16r3:dataDisplayOptions16>
-          <c16r3:dispNaAsBlank val="1"/>
-        </c16r3:dataDisplayOptions16>
-      </c:ext>
-    </c:extLst>
-    <c:showDLblsOverMax val="0"/>
-  </c:chart>
-  <c:spPr>
-    <a:solidFill>
-      <a:schemeClr val="bg1"/>
-    </a:solidFill>
-    <a:ln w="9525" cap="flat" cmpd="sng" algn="ctr">
-      <a:solidFill>
-        <a:schemeClr val="tx1">
-          <a:lumMod val="15000"/>
-          <a:lumOff val="85000"/>
-        </a:schemeClr>
-      </a:solidFill>
-      <a:round/>
-    </a:ln>
-    <a:effectLst/>
-  </c:spPr>
-  <c:txPr>
-    <a:bodyPr/>
-    <a:lstStyle/>
-    <a:p>
-      <a:pPr>
-        <a:defRPr/>
-      </a:pPr>
-      <a:endParaRPr lang="es-AR"/>
-    </a:p>
-  </c:txPr>
-  <c:externalData r:id="rId3">
-    <c:autoUpdate val="0"/>
-  </c:externalData>
-</c:chartSpace>
-</file>
-
-<file path=word/charts/chart2.xml><?xml version="1.0" encoding="utf-8"?>
-<c:chartSpace xmlns:c="http://schemas.openxmlformats.org/drawingml/2006/chart" xmlns:a="http://schemas.openxmlformats.org/drawingml/2006/main" xmlns:r="http://schemas.openxmlformats.org/officeDocument/2006/relationships" xmlns:c16r2="http://schemas.microsoft.com/office/drawing/2015/06/chart">
-  <c:date1904 val="0"/>
-  <c:lang val="es-ES"/>
-  <c:roundedCorners val="0"/>
-  <mc:AlternateContent xmlns:mc="http://schemas.openxmlformats.org/markup-compatibility/2006">
-    <mc:Choice xmlns:c14="http://schemas.microsoft.com/office/drawing/2007/8/2/chart" Requires="c14">
-      <c14:style val="102"/>
-    </mc:Choice>
-    <mc:Fallback>
-      <c:style val="2"/>
-    </mc:Fallback>
-  </mc:AlternateContent>
-  <c:chart>
-    <c:title>
-      <c:tx>
-        <c:rich>
-          <a:bodyPr rot="0" spcFirstLastPara="1" vertOverflow="ellipsis" vert="horz" wrap="square" anchor="ctr" anchorCtr="1"/>
-          <a:lstStyle/>
-          <a:p>
-            <a:pPr>
-              <a:defRPr sz="1400" b="0" i="0" u="none" strike="noStrike" kern="1200" spc="0" baseline="0">
-                <a:solidFill>
-                  <a:schemeClr val="tx1">
-                    <a:lumMod val="65000"/>
-                    <a:lumOff val="35000"/>
-                  </a:schemeClr>
-                </a:solidFill>
-                <a:latin typeface="+mn-lt"/>
-                <a:ea typeface="+mn-ea"/>
-                <a:cs typeface="+mn-cs"/>
-              </a:defRPr>
-            </a:pPr>
-            <a:r>
-              <a:rPr lang="es-AR"/>
-              <a:t>Volumen</a:t>
-            </a:r>
-            <a:r>
-              <a:rPr lang="es-AR" baseline="0"/>
-              <a:t> de datos de los datasets</a:t>
-            </a:r>
-            <a:endParaRPr lang="es-AR"/>
-          </a:p>
-        </c:rich>
-      </c:tx>
-      <c:layout>
-        <c:manualLayout>
-          <c:xMode val="edge"/>
-          <c:yMode val="edge"/>
-          <c:x val="0.24023600174978127"/>
-          <c:y val="6.0185185185185182E-2"/>
-        </c:manualLayout>
-      </c:layout>
-      <c:overlay val="0"/>
-      <c:spPr>
-        <a:noFill/>
-        <a:ln>
-          <a:noFill/>
-        </a:ln>
-        <a:effectLst/>
-      </c:spPr>
-      <c:txPr>
-        <a:bodyPr rot="0" spcFirstLastPara="1" vertOverflow="ellipsis" vert="horz" wrap="square" anchor="ctr" anchorCtr="1"/>
-        <a:lstStyle/>
-        <a:p>
-          <a:pPr>
-            <a:defRPr sz="1400" b="0" i="0" u="none" strike="noStrike" kern="1200" spc="0" baseline="0">
-              <a:solidFill>
-                <a:schemeClr val="tx1">
-                  <a:lumMod val="65000"/>
-                  <a:lumOff val="35000"/>
-                </a:schemeClr>
-              </a:solidFill>
-              <a:latin typeface="+mn-lt"/>
-              <a:ea typeface="+mn-ea"/>
-              <a:cs typeface="+mn-cs"/>
-            </a:defRPr>
-          </a:pPr>
-          <a:endParaRPr lang="es-AR"/>
-        </a:p>
-      </c:txPr>
-    </c:title>
-    <c:autoTitleDeleted val="0"/>
-    <c:plotArea>
-      <c:layout>
-        <c:manualLayout>
-          <c:layoutTarget val="inner"/>
-          <c:xMode val="edge"/>
-          <c:yMode val="edge"/>
-          <c:x val="0.16046981627296589"/>
-          <c:y val="0.19486111111111112"/>
-          <c:w val="0.83953018372703414"/>
-          <c:h val="0.72088764946048411"/>
-        </c:manualLayout>
-      </c:layout>
-      <c:barChart>
-        <c:barDir val="col"/>
-        <c:grouping val="clustered"/>
-        <c:varyColors val="0"/>
-        <c:ser>
-          <c:idx val="0"/>
-          <c:order val="0"/>
-          <c:spPr>
-            <a:solidFill>
-              <a:schemeClr val="accent1"/>
-            </a:solidFill>
-            <a:ln>
-              <a:noFill/>
-            </a:ln>
-            <a:effectLst/>
-          </c:spPr>
-          <c:invertIfNegative val="0"/>
-          <c:cat>
-            <c:strRef>
-              <c:f>Hoja1!$A$10:$A$13</c:f>
-              <c:strCache>
-                <c:ptCount val="4"/>
-                <c:pt idx="0">
-                  <c:v>dataset1</c:v>
-                </c:pt>
-                <c:pt idx="1">
-                  <c:v>dataset2</c:v>
-                </c:pt>
-                <c:pt idx="2">
-                  <c:v>dataset3</c:v>
-                </c:pt>
-                <c:pt idx="3">
-                  <c:v>dataset4</c:v>
-                </c:pt>
-              </c:strCache>
-            </c:strRef>
-          </c:cat>
-          <c:val>
-            <c:numRef>
-              <c:f>Hoja1!$B$10:$B$13</c:f>
-              <c:numCache>
-                <c:formatCode>General</c:formatCode>
-                <c:ptCount val="4"/>
-                <c:pt idx="0">
-                  <c:v>20</c:v>
-                </c:pt>
-                <c:pt idx="1">
-                  <c:v>1000</c:v>
-                </c:pt>
-                <c:pt idx="2">
-                  <c:v>100000</c:v>
-                </c:pt>
-                <c:pt idx="3">
-                  <c:v>1000000</c:v>
-                </c:pt>
-              </c:numCache>
-            </c:numRef>
-          </c:val>
-          <c:extLst>
-            <c:ext xmlns:c16="http://schemas.microsoft.com/office/drawing/2014/chart" uri="{C3380CC4-5D6E-409C-BE32-E72D297353CC}">
-              <c16:uniqueId val="{00000000-EE71-4026-BD8D-90210CB853A2}"/>
-            </c:ext>
-          </c:extLst>
-        </c:ser>
-        <c:dLbls>
-          <c:showLegendKey val="0"/>
-          <c:showVal val="0"/>
-          <c:showCatName val="0"/>
-          <c:showSerName val="0"/>
-          <c:showPercent val="0"/>
-          <c:showBubbleSize val="0"/>
-        </c:dLbls>
-        <c:gapWidth val="219"/>
-        <c:overlap val="-27"/>
-        <c:axId val="1695665935"/>
-        <c:axId val="1695668847"/>
-      </c:barChart>
-      <c:catAx>
-        <c:axId val="1695665935"/>
-        <c:scaling>
-          <c:orientation val="minMax"/>
-        </c:scaling>
-        <c:delete val="0"/>
-        <c:axPos val="b"/>
-        <c:numFmt formatCode="General" sourceLinked="1"/>
-        <c:majorTickMark val="none"/>
-        <c:minorTickMark val="none"/>
-        <c:tickLblPos val="nextTo"/>
-        <c:spPr>
-          <a:noFill/>
-          <a:ln w="9525" cap="flat" cmpd="sng" algn="ctr">
-            <a:solidFill>
-              <a:schemeClr val="tx1">
-                <a:lumMod val="15000"/>
-                <a:lumOff val="85000"/>
-              </a:schemeClr>
-            </a:solidFill>
-            <a:round/>
-          </a:ln>
-          <a:effectLst/>
-        </c:spPr>
-        <c:txPr>
-          <a:bodyPr rot="-60000000" spcFirstLastPara="1" vertOverflow="ellipsis" vert="horz" wrap="square" anchor="ctr" anchorCtr="1"/>
-          <a:lstStyle/>
-          <a:p>
-            <a:pPr>
-              <a:defRPr sz="900" b="0" i="0" u="none" strike="noStrike" kern="1200" baseline="0">
-                <a:solidFill>
-                  <a:schemeClr val="tx1">
-                    <a:lumMod val="65000"/>
-                    <a:lumOff val="35000"/>
-                  </a:schemeClr>
-                </a:solidFill>
-                <a:latin typeface="+mn-lt"/>
-                <a:ea typeface="+mn-ea"/>
-                <a:cs typeface="+mn-cs"/>
-              </a:defRPr>
-            </a:pPr>
-            <a:endParaRPr lang="es-AR"/>
-          </a:p>
-        </c:txPr>
-        <c:crossAx val="1695668847"/>
-        <c:crosses val="autoZero"/>
-        <c:auto val="1"/>
-        <c:lblAlgn val="ctr"/>
-        <c:lblOffset val="100"/>
-        <c:noMultiLvlLbl val="0"/>
-      </c:catAx>
-      <c:valAx>
-        <c:axId val="1695668847"/>
-        <c:scaling>
-          <c:orientation val="minMax"/>
-        </c:scaling>
-        <c:delete val="0"/>
-        <c:axPos val="l"/>
-        <c:majorGridlines>
-          <c:spPr>
-            <a:ln w="9525" cap="flat" cmpd="sng" algn="ctr">
-              <a:solidFill>
-                <a:schemeClr val="tx1">
-                  <a:lumMod val="15000"/>
-                  <a:lumOff val="85000"/>
-                </a:schemeClr>
-              </a:solidFill>
-              <a:round/>
-            </a:ln>
-            <a:effectLst/>
-          </c:spPr>
-        </c:majorGridlines>
-        <c:numFmt formatCode="General" sourceLinked="1"/>
-        <c:majorTickMark val="none"/>
-        <c:minorTickMark val="none"/>
-        <c:tickLblPos val="nextTo"/>
-        <c:spPr>
-          <a:noFill/>
-          <a:ln>
-            <a:noFill/>
-          </a:ln>
-          <a:effectLst/>
-        </c:spPr>
-        <c:txPr>
-          <a:bodyPr rot="-60000000" spcFirstLastPara="1" vertOverflow="ellipsis" vert="horz" wrap="square" anchor="ctr" anchorCtr="1"/>
-          <a:lstStyle/>
-          <a:p>
-            <a:pPr>
-              <a:defRPr sz="900" b="0" i="0" u="none" strike="noStrike" kern="1200" baseline="0">
-                <a:solidFill>
-                  <a:schemeClr val="tx1">
-                    <a:lumMod val="65000"/>
-                    <a:lumOff val="35000"/>
-                  </a:schemeClr>
-                </a:solidFill>
-                <a:latin typeface="+mn-lt"/>
-                <a:ea typeface="+mn-ea"/>
-                <a:cs typeface="+mn-cs"/>
-              </a:defRPr>
-            </a:pPr>
-            <a:endParaRPr lang="es-AR"/>
-          </a:p>
-        </c:txPr>
-        <c:crossAx val="1695665935"/>
-        <c:crosses val="autoZero"/>
-        <c:crossBetween val="between"/>
-      </c:valAx>
-      <c:spPr>
-        <a:noFill/>
-        <a:ln>
-          <a:noFill/>
-        </a:ln>
-        <a:effectLst/>
-      </c:spPr>
-    </c:plotArea>
-    <c:plotVisOnly val="1"/>
-    <c:dispBlanksAs val="gap"/>
-    <c:extLst>
-      <c:ext xmlns:c16r3="http://schemas.microsoft.com/office/drawing/2017/03/chart" uri="{56B9EC1D-385E-4148-901F-78D8002777C0}">
-        <c16r3:dataDisplayOptions16>
-          <c16r3:dispNaAsBlank val="1"/>
-        </c16r3:dataDisplayOptions16>
-      </c:ext>
-    </c:extLst>
     <c:showDLblsOverMax val="0"/>
   </c:chart>
   <c:spPr>
@@ -2534,48 +2142,8 @@
 </cs:colorStyle>
 </file>
 
-<file path=word/charts/colors2.xml><?xml version="1.0" encoding="utf-8"?>
-<cs:colorStyle xmlns:cs="http://schemas.microsoft.com/office/drawing/2012/chartStyle" xmlns:a="http://schemas.openxmlformats.org/drawingml/2006/main" meth="cycle" id="10">
-  <a:schemeClr val="accent1"/>
-  <a:schemeClr val="accent2"/>
-  <a:schemeClr val="accent3"/>
-  <a:schemeClr val="accent4"/>
-  <a:schemeClr val="accent5"/>
-  <a:schemeClr val="accent6"/>
-  <cs:variation/>
-  <cs:variation>
-    <a:lumMod val="60000"/>
-  </cs:variation>
-  <cs:variation>
-    <a:lumMod val="80000"/>
-    <a:lumOff val="20000"/>
-  </cs:variation>
-  <cs:variation>
-    <a:lumMod val="80000"/>
-  </cs:variation>
-  <cs:variation>
-    <a:lumMod val="60000"/>
-    <a:lumOff val="40000"/>
-  </cs:variation>
-  <cs:variation>
-    <a:lumMod val="50000"/>
-  </cs:variation>
-  <cs:variation>
-    <a:lumMod val="70000"/>
-    <a:lumOff val="30000"/>
-  </cs:variation>
-  <cs:variation>
-    <a:lumMod val="70000"/>
-  </cs:variation>
-  <cs:variation>
-    <a:lumMod val="50000"/>
-    <a:lumOff val="50000"/>
-  </cs:variation>
-</cs:colorStyle>
-</file>
-
 <file path=word/charts/style1.xml><?xml version="1.0" encoding="utf-8"?>
-<cs:chartStyle xmlns:cs="http://schemas.microsoft.com/office/drawing/2012/chartStyle" xmlns:a="http://schemas.openxmlformats.org/drawingml/2006/main" id="201">
+<cs:chartStyle xmlns:cs="http://schemas.microsoft.com/office/drawing/2012/chartStyle" xmlns:a="http://schemas.openxmlformats.org/drawingml/2006/main" id="227">
   <cs:axisTitle>
     <cs:lnRef idx="0"/>
     <cs:fillRef idx="0"/>
@@ -2683,6 +2251,11 @@
     <cs:fontRef idx="minor">
       <a:schemeClr val="tx1"/>
     </cs:fontRef>
+    <cs:spPr>
+      <a:solidFill>
+        <a:schemeClr val="phClr"/>
+      </a:solidFill>
+    </cs:spPr>
   </cs:dataPoint>
   <cs:dataPoint3D>
     <cs:lnRef idx="0"/>
@@ -2693,6 +2266,11 @@
     <cs:fontRef idx="minor">
       <a:schemeClr val="tx1"/>
     </cs:fontRef>
+    <cs:spPr>
+      <a:solidFill>
+        <a:schemeClr val="phClr"/>
+      </a:solidFill>
+    </cs:spPr>
   </cs:dataPoint3D>
   <cs:dataPointLine>
     <cs:lnRef idx="0">
@@ -2724,509 +2302,9 @@
       <a:schemeClr val="tx1"/>
     </cs:fontRef>
     <cs:spPr>
-      <a:ln w="9525">
-        <a:solidFill>
-          <a:schemeClr val="phClr"/>
-        </a:solidFill>
-      </a:ln>
-    </cs:spPr>
-  </cs:dataPointMarker>
-  <cs:dataPointMarkerLayout symbol="circle" size="5"/>
-  <cs:dataPointWireframe>
-    <cs:lnRef idx="0">
-      <cs:styleClr val="auto"/>
-    </cs:lnRef>
-    <cs:fillRef idx="1"/>
-    <cs:effectRef idx="0"/>
-    <cs:fontRef idx="minor">
-      <a:schemeClr val="tx1"/>
-    </cs:fontRef>
-    <cs:spPr>
-      <a:ln w="9525" cap="rnd">
-        <a:solidFill>
-          <a:schemeClr val="phClr"/>
-        </a:solidFill>
-        <a:round/>
-      </a:ln>
-    </cs:spPr>
-  </cs:dataPointWireframe>
-  <cs:dataTable>
-    <cs:lnRef idx="0"/>
-    <cs:fillRef idx="0"/>
-    <cs:effectRef idx="0"/>
-    <cs:fontRef idx="minor">
-      <a:schemeClr val="tx1">
-        <a:lumMod val="65000"/>
-        <a:lumOff val="35000"/>
-      </a:schemeClr>
-    </cs:fontRef>
-    <cs:spPr>
-      <a:noFill/>
-      <a:ln w="9525" cap="flat" cmpd="sng" algn="ctr">
-        <a:solidFill>
-          <a:schemeClr val="tx1">
-            <a:lumMod val="15000"/>
-            <a:lumOff val="85000"/>
-          </a:schemeClr>
-        </a:solidFill>
-        <a:round/>
-      </a:ln>
-    </cs:spPr>
-    <cs:defRPr sz="900" kern="1200"/>
-  </cs:dataTable>
-  <cs:downBar>
-    <cs:lnRef idx="0"/>
-    <cs:fillRef idx="0"/>
-    <cs:effectRef idx="0"/>
-    <cs:fontRef idx="minor">
-      <a:schemeClr val="dk1"/>
-    </cs:fontRef>
-    <cs:spPr>
       <a:solidFill>
-        <a:schemeClr val="dk1">
-          <a:lumMod val="65000"/>
-          <a:lumOff val="35000"/>
-        </a:schemeClr>
+        <a:schemeClr val="phClr"/>
       </a:solidFill>
-      <a:ln w="9525">
-        <a:solidFill>
-          <a:schemeClr val="tx1">
-            <a:lumMod val="65000"/>
-            <a:lumOff val="35000"/>
-          </a:schemeClr>
-        </a:solidFill>
-      </a:ln>
-    </cs:spPr>
-  </cs:downBar>
-  <cs:dropLine>
-    <cs:lnRef idx="0"/>
-    <cs:fillRef idx="0"/>
-    <cs:effectRef idx="0"/>
-    <cs:fontRef idx="minor">
-      <a:schemeClr val="tx1"/>
-    </cs:fontRef>
-    <cs:spPr>
-      <a:ln w="9525" cap="flat" cmpd="sng" algn="ctr">
-        <a:solidFill>
-          <a:schemeClr val="tx1">
-            <a:lumMod val="35000"/>
-            <a:lumOff val="65000"/>
-          </a:schemeClr>
-        </a:solidFill>
-        <a:round/>
-      </a:ln>
-    </cs:spPr>
-  </cs:dropLine>
-  <cs:errorBar>
-    <cs:lnRef idx="0"/>
-    <cs:fillRef idx="0"/>
-    <cs:effectRef idx="0"/>
-    <cs:fontRef idx="minor">
-      <a:schemeClr val="tx1"/>
-    </cs:fontRef>
-    <cs:spPr>
-      <a:ln w="9525" cap="flat" cmpd="sng" algn="ctr">
-        <a:solidFill>
-          <a:schemeClr val="tx1">
-            <a:lumMod val="65000"/>
-            <a:lumOff val="35000"/>
-          </a:schemeClr>
-        </a:solidFill>
-        <a:round/>
-      </a:ln>
-    </cs:spPr>
-  </cs:errorBar>
-  <cs:floor>
-    <cs:lnRef idx="0"/>
-    <cs:fillRef idx="0"/>
-    <cs:effectRef idx="0"/>
-    <cs:fontRef idx="minor">
-      <a:schemeClr val="tx1"/>
-    </cs:fontRef>
-    <cs:spPr>
-      <a:noFill/>
-      <a:ln>
-        <a:noFill/>
-      </a:ln>
-    </cs:spPr>
-  </cs:floor>
-  <cs:gridlineMajor>
-    <cs:lnRef idx="0"/>
-    <cs:fillRef idx="0"/>
-    <cs:effectRef idx="0"/>
-    <cs:fontRef idx="minor">
-      <a:schemeClr val="tx1"/>
-    </cs:fontRef>
-    <cs:spPr>
-      <a:ln w="9525" cap="flat" cmpd="sng" algn="ctr">
-        <a:solidFill>
-          <a:schemeClr val="tx1">
-            <a:lumMod val="15000"/>
-            <a:lumOff val="85000"/>
-          </a:schemeClr>
-        </a:solidFill>
-        <a:round/>
-      </a:ln>
-    </cs:spPr>
-  </cs:gridlineMajor>
-  <cs:gridlineMinor>
-    <cs:lnRef idx="0"/>
-    <cs:fillRef idx="0"/>
-    <cs:effectRef idx="0"/>
-    <cs:fontRef idx="minor">
-      <a:schemeClr val="tx1"/>
-    </cs:fontRef>
-    <cs:spPr>
-      <a:ln w="9525" cap="flat" cmpd="sng" algn="ctr">
-        <a:solidFill>
-          <a:schemeClr val="tx1">
-            <a:lumMod val="5000"/>
-            <a:lumOff val="95000"/>
-          </a:schemeClr>
-        </a:solidFill>
-        <a:round/>
-      </a:ln>
-    </cs:spPr>
-  </cs:gridlineMinor>
-  <cs:hiLoLine>
-    <cs:lnRef idx="0"/>
-    <cs:fillRef idx="0"/>
-    <cs:effectRef idx="0"/>
-    <cs:fontRef idx="minor">
-      <a:schemeClr val="tx1"/>
-    </cs:fontRef>
-    <cs:spPr>
-      <a:ln w="9525" cap="flat" cmpd="sng" algn="ctr">
-        <a:solidFill>
-          <a:schemeClr val="tx1">
-            <a:lumMod val="75000"/>
-            <a:lumOff val="25000"/>
-          </a:schemeClr>
-        </a:solidFill>
-        <a:round/>
-      </a:ln>
-    </cs:spPr>
-  </cs:hiLoLine>
-  <cs:leaderLine>
-    <cs:lnRef idx="0"/>
-    <cs:fillRef idx="0"/>
-    <cs:effectRef idx="0"/>
-    <cs:fontRef idx="minor">
-      <a:schemeClr val="tx1"/>
-    </cs:fontRef>
-    <cs:spPr>
-      <a:ln w="9525" cap="flat" cmpd="sng" algn="ctr">
-        <a:solidFill>
-          <a:schemeClr val="tx1">
-            <a:lumMod val="35000"/>
-            <a:lumOff val="65000"/>
-          </a:schemeClr>
-        </a:solidFill>
-        <a:round/>
-      </a:ln>
-    </cs:spPr>
-  </cs:leaderLine>
-  <cs:legend>
-    <cs:lnRef idx="0"/>
-    <cs:fillRef idx="0"/>
-    <cs:effectRef idx="0"/>
-    <cs:fontRef idx="minor">
-      <a:schemeClr val="tx1">
-        <a:lumMod val="65000"/>
-        <a:lumOff val="35000"/>
-      </a:schemeClr>
-    </cs:fontRef>
-    <cs:defRPr sz="900" kern="1200"/>
-  </cs:legend>
-  <cs:plotArea mods="allowNoFillOverride allowNoLineOverride">
-    <cs:lnRef idx="0"/>
-    <cs:fillRef idx="0"/>
-    <cs:effectRef idx="0"/>
-    <cs:fontRef idx="minor">
-      <a:schemeClr val="tx1"/>
-    </cs:fontRef>
-  </cs:plotArea>
-  <cs:plotArea3D mods="allowNoFillOverride allowNoLineOverride">
-    <cs:lnRef idx="0"/>
-    <cs:fillRef idx="0"/>
-    <cs:effectRef idx="0"/>
-    <cs:fontRef idx="minor">
-      <a:schemeClr val="tx1"/>
-    </cs:fontRef>
-  </cs:plotArea3D>
-  <cs:seriesAxis>
-    <cs:lnRef idx="0"/>
-    <cs:fillRef idx="0"/>
-    <cs:effectRef idx="0"/>
-    <cs:fontRef idx="minor">
-      <a:schemeClr val="tx1">
-        <a:lumMod val="65000"/>
-        <a:lumOff val="35000"/>
-      </a:schemeClr>
-    </cs:fontRef>
-    <cs:defRPr sz="900" kern="1200"/>
-  </cs:seriesAxis>
-  <cs:seriesLine>
-    <cs:lnRef idx="0"/>
-    <cs:fillRef idx="0"/>
-    <cs:effectRef idx="0"/>
-    <cs:fontRef idx="minor">
-      <a:schemeClr val="tx1"/>
-    </cs:fontRef>
-    <cs:spPr>
-      <a:ln w="9525" cap="flat" cmpd="sng" algn="ctr">
-        <a:solidFill>
-          <a:schemeClr val="tx1">
-            <a:lumMod val="35000"/>
-            <a:lumOff val="65000"/>
-          </a:schemeClr>
-        </a:solidFill>
-        <a:round/>
-      </a:ln>
-    </cs:spPr>
-  </cs:seriesLine>
-  <cs:title>
-    <cs:lnRef idx="0"/>
-    <cs:fillRef idx="0"/>
-    <cs:effectRef idx="0"/>
-    <cs:fontRef idx="minor">
-      <a:schemeClr val="tx1">
-        <a:lumMod val="65000"/>
-        <a:lumOff val="35000"/>
-      </a:schemeClr>
-    </cs:fontRef>
-    <cs:defRPr sz="1400" b="0" kern="1200" spc="0" baseline="0"/>
-  </cs:title>
-  <cs:trendline>
-    <cs:lnRef idx="0">
-      <cs:styleClr val="auto"/>
-    </cs:lnRef>
-    <cs:fillRef idx="0"/>
-    <cs:effectRef idx="0"/>
-    <cs:fontRef idx="minor">
-      <a:schemeClr val="tx1"/>
-    </cs:fontRef>
-    <cs:spPr>
-      <a:ln w="19050" cap="rnd">
-        <a:solidFill>
-          <a:schemeClr val="phClr"/>
-        </a:solidFill>
-        <a:prstDash val="sysDot"/>
-      </a:ln>
-    </cs:spPr>
-  </cs:trendline>
-  <cs:trendlineLabel>
-    <cs:lnRef idx="0"/>
-    <cs:fillRef idx="0"/>
-    <cs:effectRef idx="0"/>
-    <cs:fontRef idx="minor">
-      <a:schemeClr val="tx1">
-        <a:lumMod val="65000"/>
-        <a:lumOff val="35000"/>
-      </a:schemeClr>
-    </cs:fontRef>
-    <cs:defRPr sz="900" kern="1200"/>
-  </cs:trendlineLabel>
-  <cs:upBar>
-    <cs:lnRef idx="0"/>
-    <cs:fillRef idx="0"/>
-    <cs:effectRef idx="0"/>
-    <cs:fontRef idx="minor">
-      <a:schemeClr val="dk1"/>
-    </cs:fontRef>
-    <cs:spPr>
-      <a:solidFill>
-        <a:schemeClr val="lt1"/>
-      </a:solidFill>
-      <a:ln w="9525">
-        <a:solidFill>
-          <a:schemeClr val="tx1">
-            <a:lumMod val="15000"/>
-            <a:lumOff val="85000"/>
-          </a:schemeClr>
-        </a:solidFill>
-      </a:ln>
-    </cs:spPr>
-  </cs:upBar>
-  <cs:valueAxis>
-    <cs:lnRef idx="0"/>
-    <cs:fillRef idx="0"/>
-    <cs:effectRef idx="0"/>
-    <cs:fontRef idx="minor">
-      <a:schemeClr val="tx1">
-        <a:lumMod val="65000"/>
-        <a:lumOff val="35000"/>
-      </a:schemeClr>
-    </cs:fontRef>
-    <cs:defRPr sz="900" kern="1200"/>
-  </cs:valueAxis>
-  <cs:wall>
-    <cs:lnRef idx="0"/>
-    <cs:fillRef idx="0"/>
-    <cs:effectRef idx="0"/>
-    <cs:fontRef idx="minor">
-      <a:schemeClr val="tx1"/>
-    </cs:fontRef>
-    <cs:spPr>
-      <a:noFill/>
-      <a:ln>
-        <a:noFill/>
-      </a:ln>
-    </cs:spPr>
-  </cs:wall>
-</cs:chartStyle>
-</file>
-
-<file path=word/charts/style2.xml><?xml version="1.0" encoding="utf-8"?>
-<cs:chartStyle xmlns:cs="http://schemas.microsoft.com/office/drawing/2012/chartStyle" xmlns:a="http://schemas.openxmlformats.org/drawingml/2006/main" id="201">
-  <cs:axisTitle>
-    <cs:lnRef idx="0"/>
-    <cs:fillRef idx="0"/>
-    <cs:effectRef idx="0"/>
-    <cs:fontRef idx="minor">
-      <a:schemeClr val="tx1">
-        <a:lumMod val="65000"/>
-        <a:lumOff val="35000"/>
-      </a:schemeClr>
-    </cs:fontRef>
-    <cs:defRPr sz="1000" kern="1200"/>
-  </cs:axisTitle>
-  <cs:categoryAxis>
-    <cs:lnRef idx="0"/>
-    <cs:fillRef idx="0"/>
-    <cs:effectRef idx="0"/>
-    <cs:fontRef idx="minor">
-      <a:schemeClr val="tx1">
-        <a:lumMod val="65000"/>
-        <a:lumOff val="35000"/>
-      </a:schemeClr>
-    </cs:fontRef>
-    <cs:spPr>
-      <a:ln w="9525" cap="flat" cmpd="sng" algn="ctr">
-        <a:solidFill>
-          <a:schemeClr val="tx1">
-            <a:lumMod val="15000"/>
-            <a:lumOff val="85000"/>
-          </a:schemeClr>
-        </a:solidFill>
-        <a:round/>
-      </a:ln>
-    </cs:spPr>
-    <cs:defRPr sz="900" kern="1200"/>
-  </cs:categoryAxis>
-  <cs:chartArea mods="allowNoFillOverride allowNoLineOverride">
-    <cs:lnRef idx="0"/>
-    <cs:fillRef idx="0"/>
-    <cs:effectRef idx="0"/>
-    <cs:fontRef idx="minor">
-      <a:schemeClr val="tx1"/>
-    </cs:fontRef>
-    <cs:spPr>
-      <a:solidFill>
-        <a:schemeClr val="bg1"/>
-      </a:solidFill>
-      <a:ln w="9525" cap="flat" cmpd="sng" algn="ctr">
-        <a:solidFill>
-          <a:schemeClr val="tx1">
-            <a:lumMod val="15000"/>
-            <a:lumOff val="85000"/>
-          </a:schemeClr>
-        </a:solidFill>
-        <a:round/>
-      </a:ln>
-    </cs:spPr>
-    <cs:defRPr sz="1000" kern="1200"/>
-  </cs:chartArea>
-  <cs:dataLabel>
-    <cs:lnRef idx="0"/>
-    <cs:fillRef idx="0"/>
-    <cs:effectRef idx="0"/>
-    <cs:fontRef idx="minor">
-      <a:schemeClr val="tx1">
-        <a:lumMod val="75000"/>
-        <a:lumOff val="25000"/>
-      </a:schemeClr>
-    </cs:fontRef>
-    <cs:defRPr sz="900" kern="1200"/>
-  </cs:dataLabel>
-  <cs:dataLabelCallout>
-    <cs:lnRef idx="0"/>
-    <cs:fillRef idx="0"/>
-    <cs:effectRef idx="0"/>
-    <cs:fontRef idx="minor">
-      <a:schemeClr val="dk1">
-        <a:lumMod val="65000"/>
-        <a:lumOff val="35000"/>
-      </a:schemeClr>
-    </cs:fontRef>
-    <cs:spPr>
-      <a:solidFill>
-        <a:schemeClr val="lt1"/>
-      </a:solidFill>
-      <a:ln>
-        <a:solidFill>
-          <a:schemeClr val="dk1">
-            <a:lumMod val="25000"/>
-            <a:lumOff val="75000"/>
-          </a:schemeClr>
-        </a:solidFill>
-      </a:ln>
-    </cs:spPr>
-    <cs:defRPr sz="900" kern="1200"/>
-    <cs:bodyPr rot="0" spcFirstLastPara="1" vertOverflow="clip" horzOverflow="clip" vert="horz" wrap="square" lIns="36576" tIns="18288" rIns="36576" bIns="18288" anchor="ctr" anchorCtr="1">
-      <a:spAutoFit/>
-    </cs:bodyPr>
-  </cs:dataLabelCallout>
-  <cs:dataPoint>
-    <cs:lnRef idx="0"/>
-    <cs:fillRef idx="1">
-      <cs:styleClr val="auto"/>
-    </cs:fillRef>
-    <cs:effectRef idx="0"/>
-    <cs:fontRef idx="minor">
-      <a:schemeClr val="tx1"/>
-    </cs:fontRef>
-  </cs:dataPoint>
-  <cs:dataPoint3D>
-    <cs:lnRef idx="0"/>
-    <cs:fillRef idx="1">
-      <cs:styleClr val="auto"/>
-    </cs:fillRef>
-    <cs:effectRef idx="0"/>
-    <cs:fontRef idx="minor">
-      <a:schemeClr val="tx1"/>
-    </cs:fontRef>
-  </cs:dataPoint3D>
-  <cs:dataPointLine>
-    <cs:lnRef idx="0">
-      <cs:styleClr val="auto"/>
-    </cs:lnRef>
-    <cs:fillRef idx="1"/>
-    <cs:effectRef idx="0"/>
-    <cs:fontRef idx="minor">
-      <a:schemeClr val="tx1"/>
-    </cs:fontRef>
-    <cs:spPr>
-      <a:ln w="28575" cap="rnd">
-        <a:solidFill>
-          <a:schemeClr val="phClr"/>
-        </a:solidFill>
-        <a:round/>
-      </a:ln>
-    </cs:spPr>
-  </cs:dataPointLine>
-  <cs:dataPointMarker>
-    <cs:lnRef idx="0">
-      <cs:styleClr val="auto"/>
-    </cs:lnRef>
-    <cs:fillRef idx="1">
-      <cs:styleClr val="auto"/>
-    </cs:fillRef>
-    <cs:effectRef idx="0"/>
-    <cs:fontRef idx="minor">
-      <a:schemeClr val="tx1"/>
-    </cs:fontRef>
-    <cs:spPr>
       <a:ln w="9525">
         <a:solidFill>
           <a:schemeClr val="phClr"/>

</xml_diff>